<commit_message>
finished activity 13.2 and started activity 13.3
</commit_message>
<xml_diff>
--- a/Module13/Activity13.2/GodekActivity13.2.docx
+++ b/Module13/Activity13.2/GodekActivity13.2.docx
@@ -15,6 +15,55 @@
     </w:p>
     <w:p>
       <w:pPr>
+        <w:ind w:left="360"/>
+        <w:jc w:val="center"/>
+      </w:pPr>
+      <w:r>
+        <w:drawing>
+          <wp:inline distT="0" distB="0" distL="0" distR="0" wp14:anchorId="1AEE412B" wp14:editId="25D3D4C5">
+            <wp:extent cx="2381250" cy="2670175"/>
+            <wp:effectExtent l="0" t="0" r="0" b="0"/>
+            <wp:docPr id="1216812783" name="Picture 1" descr="A screenshot of a computer program&#10;&#10;Description automatically generated"/>
+            <wp:cNvGraphicFramePr>
+              <a:graphicFrameLocks xmlns:a="http://schemas.openxmlformats.org/drawingml/2006/main" noChangeAspect="1"/>
+            </wp:cNvGraphicFramePr>
+            <a:graphic xmlns:a="http://schemas.openxmlformats.org/drawingml/2006/main">
+              <a:graphicData uri="http://schemas.openxmlformats.org/drawingml/2006/picture">
+                <pic:pic xmlns:pic="http://schemas.openxmlformats.org/drawingml/2006/picture">
+                  <pic:nvPicPr>
+                    <pic:cNvPr id="1216812783" name="Picture 1" descr="A screenshot of a computer program&#10;&#10;Description automatically generated"/>
+                    <pic:cNvPicPr/>
+                  </pic:nvPicPr>
+                  <pic:blipFill>
+                    <a:blip r:embed="rId5" cstate="print">
+                      <a:extLst>
+                        <a:ext uri="{28A0092B-C50C-407E-A947-70E740481C1C}">
+                          <a14:useLocalDpi xmlns:a14="http://schemas.microsoft.com/office/drawing/2010/main" val="0"/>
+                        </a:ext>
+                      </a:extLst>
+                    </a:blip>
+                    <a:stretch>
+                      <a:fillRect/>
+                    </a:stretch>
+                  </pic:blipFill>
+                  <pic:spPr>
+                    <a:xfrm>
+                      <a:off x="0" y="0"/>
+                      <a:ext cx="2381250" cy="2670175"/>
+                    </a:xfrm>
+                    <a:prstGeom prst="rect">
+                      <a:avLst/>
+                    </a:prstGeom>
+                  </pic:spPr>
+                </pic:pic>
+              </a:graphicData>
+            </a:graphic>
+          </wp:inline>
+        </w:drawing>
+      </w:r>
+    </w:p>
+    <w:p>
+      <w:pPr>
         <w:numPr>
           <w:ilvl w:val="0"/>
           <w:numId w:val="7"/>
@@ -36,6 +85,49 @@
     </w:p>
     <w:p>
       <w:pPr>
+        <w:ind w:left="360"/>
+        <w:jc w:val="center"/>
+      </w:pPr>
+      <w:r>
+        <w:drawing>
+          <wp:inline distT="0" distB="0" distL="0" distR="0" wp14:anchorId="1AEAC9BE" wp14:editId="4006F4E6">
+            <wp:extent cx="2652713" cy="843619"/>
+            <wp:effectExtent l="0" t="0" r="0" b="0"/>
+            <wp:docPr id="1917539993" name="Picture 1" descr="A screenshot of a computer"/>
+            <wp:cNvGraphicFramePr>
+              <a:graphicFrameLocks xmlns:a="http://schemas.openxmlformats.org/drawingml/2006/main" noChangeAspect="1"/>
+            </wp:cNvGraphicFramePr>
+            <a:graphic xmlns:a="http://schemas.openxmlformats.org/drawingml/2006/main">
+              <a:graphicData uri="http://schemas.openxmlformats.org/drawingml/2006/picture">
+                <pic:pic xmlns:pic="http://schemas.openxmlformats.org/drawingml/2006/picture">
+                  <pic:nvPicPr>
+                    <pic:cNvPr id="1917539993" name="Picture 1" descr="A screenshot of a computer"/>
+                    <pic:cNvPicPr/>
+                  </pic:nvPicPr>
+                  <pic:blipFill>
+                    <a:blip r:embed="rId6"/>
+                    <a:stretch>
+                      <a:fillRect/>
+                    </a:stretch>
+                  </pic:blipFill>
+                  <pic:spPr>
+                    <a:xfrm>
+                      <a:off x="0" y="0"/>
+                      <a:ext cx="2679411" cy="852109"/>
+                    </a:xfrm>
+                    <a:prstGeom prst="rect">
+                      <a:avLst/>
+                    </a:prstGeom>
+                  </pic:spPr>
+                </pic:pic>
+              </a:graphicData>
+            </a:graphic>
+          </wp:inline>
+        </w:drawing>
+      </w:r>
+    </w:p>
+    <w:p>
+      <w:pPr>
         <w:numPr>
           <w:ilvl w:val="0"/>
           <w:numId w:val="7"/>
@@ -64,7 +156,58 @@
       <w:r>
         <w:t>.</w:t>
       </w:r>
+      <w:r>
+        <w:rPr>
+          <w:noProof/>
+        </w:rPr>
+        <w:t xml:space="preserve"> </w:t>
+      </w:r>
+      <w:r>
+        <w:drawing>
+          <wp:inline distT="0" distB="0" distL="0" distR="0" wp14:anchorId="10FE993D" wp14:editId="729E6815">
+            <wp:extent cx="4410075" cy="2184778"/>
+            <wp:effectExtent l="0" t="0" r="0" b="6350"/>
+            <wp:docPr id="133855539" name="Picture 1" descr="A screenshot of a computer program&#10;&#10;Description automatically generated"/>
+            <wp:cNvGraphicFramePr>
+              <a:graphicFrameLocks xmlns:a="http://schemas.openxmlformats.org/drawingml/2006/main" noChangeAspect="1"/>
+            </wp:cNvGraphicFramePr>
+            <a:graphic xmlns:a="http://schemas.openxmlformats.org/drawingml/2006/main">
+              <a:graphicData uri="http://schemas.openxmlformats.org/drawingml/2006/picture">
+                <pic:pic xmlns:pic="http://schemas.openxmlformats.org/drawingml/2006/picture">
+                  <pic:nvPicPr>
+                    <pic:cNvPr id="133855539" name="Picture 1" descr="A screenshot of a computer program&#10;&#10;Description automatically generated"/>
+                    <pic:cNvPicPr/>
+                  </pic:nvPicPr>
+                  <pic:blipFill>
+                    <a:blip r:embed="rId7"/>
+                    <a:stretch>
+                      <a:fillRect/>
+                    </a:stretch>
+                  </pic:blipFill>
+                  <pic:spPr>
+                    <a:xfrm>
+                      <a:off x="0" y="0"/>
+                      <a:ext cx="4422683" cy="2191024"/>
+                    </a:xfrm>
+                    <a:prstGeom prst="rect">
+                      <a:avLst/>
+                    </a:prstGeom>
+                  </pic:spPr>
+                </pic:pic>
+              </a:graphicData>
+            </a:graphic>
+          </wp:inline>
+        </w:drawing>
+      </w:r>
     </w:p>
+    <w:p>
+      <w:pPr>
+        <w:rPr>
+          <w:noProof/>
+        </w:rPr>
+      </w:pPr>
+    </w:p>
+    <w:p/>
     <w:p>
       <w:pPr>
         <w:numPr>
@@ -73,6 +216,7 @@
         </w:numPr>
       </w:pPr>
       <w:r>
+        <w:lastRenderedPageBreak/>
         <w:t>Provide a screenshot (or screenshots, if needed) to show that you successfully completed the following:</w:t>
       </w:r>
     </w:p>
@@ -84,23 +228,7 @@
         </w:numPr>
       </w:pPr>
       <w:r>
-        <w:t>Defined the </w:t>
-      </w:r>
-      <w:proofErr w:type="spellStart"/>
-      <w:r>
-        <w:t>build_book_</w:t>
-      </w:r>
-      <w:proofErr w:type="gramStart"/>
-      <w:r>
-        <w:t>dict</w:t>
-      </w:r>
-      <w:proofErr w:type="spellEnd"/>
-      <w:r>
-        <w:t>(</w:t>
-      </w:r>
-      <w:proofErr w:type="gramEnd"/>
-      <w:r>
-        <w:t>) </w:t>
+        <w:t>Defined the build_book_dict() </w:t>
       </w:r>
       <w:r>
         <w:rPr>
@@ -131,15 +259,7 @@
         </w:numPr>
       </w:pPr>
       <w:r>
-        <w:t>Used the Python </w:t>
-      </w:r>
-      <w:proofErr w:type="gramStart"/>
-      <w:r>
-        <w:t>zip(</w:t>
-      </w:r>
-      <w:proofErr w:type="gramEnd"/>
-      <w:r>
-        <w:t>) </w:t>
+        <w:t>Used the Python zip() </w:t>
       </w:r>
       <w:r>
         <w:rPr>
@@ -170,23 +290,7 @@
         <w:t>dictionary</w:t>
       </w:r>
       <w:r>
-        <w:t>, d, inside the </w:t>
-      </w:r>
-      <w:proofErr w:type="spellStart"/>
-      <w:r>
-        <w:t>build_book_</w:t>
-      </w:r>
-      <w:proofErr w:type="gramStart"/>
-      <w:r>
-        <w:t>dict</w:t>
-      </w:r>
-      <w:proofErr w:type="spellEnd"/>
-      <w:r>
-        <w:t>(</w:t>
-      </w:r>
-      <w:proofErr w:type="gramEnd"/>
-      <w:r>
-        <w:t>) </w:t>
+        <w:t>, d, inside the build_book_dict() </w:t>
       </w:r>
       <w:r>
         <w:rPr>
@@ -282,6 +386,45 @@
       </w:r>
     </w:p>
     <w:p>
+      <w:r>
+        <w:drawing>
+          <wp:inline distT="0" distB="0" distL="0" distR="0" wp14:anchorId="770969AF" wp14:editId="60CB10AF">
+            <wp:extent cx="5943600" cy="4316730"/>
+            <wp:effectExtent l="0" t="0" r="0" b="7620"/>
+            <wp:docPr id="1685814377" name="Picture 1" descr="A computer screen shot of a program&#10;&#10;Description automatically generated"/>
+            <wp:cNvGraphicFramePr>
+              <a:graphicFrameLocks xmlns:a="http://schemas.openxmlformats.org/drawingml/2006/main" noChangeAspect="1"/>
+            </wp:cNvGraphicFramePr>
+            <a:graphic xmlns:a="http://schemas.openxmlformats.org/drawingml/2006/main">
+              <a:graphicData uri="http://schemas.openxmlformats.org/drawingml/2006/picture">
+                <pic:pic xmlns:pic="http://schemas.openxmlformats.org/drawingml/2006/picture">
+                  <pic:nvPicPr>
+                    <pic:cNvPr id="1685814377" name="Picture 1" descr="A computer screen shot of a program&#10;&#10;Description automatically generated"/>
+                    <pic:cNvPicPr/>
+                  </pic:nvPicPr>
+                  <pic:blipFill>
+                    <a:blip r:embed="rId8"/>
+                    <a:stretch>
+                      <a:fillRect/>
+                    </a:stretch>
+                  </pic:blipFill>
+                  <pic:spPr>
+                    <a:xfrm>
+                      <a:off x="0" y="0"/>
+                      <a:ext cx="5943600" cy="4316730"/>
+                    </a:xfrm>
+                    <a:prstGeom prst="rect">
+                      <a:avLst/>
+                    </a:prstGeom>
+                  </pic:spPr>
+                </pic:pic>
+              </a:graphicData>
+            </a:graphic>
+          </wp:inline>
+        </w:drawing>
+      </w:r>
+    </w:p>
+    <w:p>
       <w:pPr>
         <w:numPr>
           <w:ilvl w:val="0"/>
@@ -289,6 +432,7 @@
         </w:numPr>
       </w:pPr>
       <w:r>
+        <w:lastRenderedPageBreak/>
         <w:t>Provide a screenshot of your Terminal window to show that you ran a print </w:t>
       </w:r>
       <w:r>
@@ -310,6 +454,49 @@
       </w:r>
       <w:r>
         <w:t> to ensure that your code works as expected.</w:t>
+      </w:r>
+      <w:r>
+        <w:rPr>
+          <w:noProof/>
+        </w:rPr>
+        <w:t xml:space="preserve"> </w:t>
+      </w:r>
+      <w:r>
+        <w:drawing>
+          <wp:inline distT="0" distB="0" distL="0" distR="0" wp14:anchorId="55DA0215" wp14:editId="275298E9">
+            <wp:extent cx="5943600" cy="1140460"/>
+            <wp:effectExtent l="0" t="0" r="0" b="2540"/>
+            <wp:docPr id="1793777908" name="Picture 1" descr="A screen shot of a computer&#10;&#10;Description automatically generated"/>
+            <wp:cNvGraphicFramePr>
+              <a:graphicFrameLocks xmlns:a="http://schemas.openxmlformats.org/drawingml/2006/main" noChangeAspect="1"/>
+            </wp:cNvGraphicFramePr>
+            <a:graphic xmlns:a="http://schemas.openxmlformats.org/drawingml/2006/main">
+              <a:graphicData uri="http://schemas.openxmlformats.org/drawingml/2006/picture">
+                <pic:pic xmlns:pic="http://schemas.openxmlformats.org/drawingml/2006/picture">
+                  <pic:nvPicPr>
+                    <pic:cNvPr id="1793777908" name="Picture 1" descr="A screen shot of a computer&#10;&#10;Description automatically generated"/>
+                    <pic:cNvPicPr/>
+                  </pic:nvPicPr>
+                  <pic:blipFill>
+                    <a:blip r:embed="rId9"/>
+                    <a:stretch>
+                      <a:fillRect/>
+                    </a:stretch>
+                  </pic:blipFill>
+                  <pic:spPr>
+                    <a:xfrm>
+                      <a:off x="0" y="0"/>
+                      <a:ext cx="5943600" cy="1140460"/>
+                    </a:xfrm>
+                    <a:prstGeom prst="rect">
+                      <a:avLst/>
+                    </a:prstGeom>
+                  </pic:spPr>
+                </pic:pic>
+              </a:graphicData>
+            </a:graphic>
+          </wp:inline>
+        </w:drawing>
       </w:r>
     </w:p>
     <w:p>
@@ -332,6 +519,52 @@
       <w:r>
         <w:t> in your code that delays the execution of your code by five seconds.</w:t>
       </w:r>
+      <w:r>
+        <w:rPr>
+          <w:noProof/>
+        </w:rPr>
+        <w:t xml:space="preserve"> </w:t>
+      </w:r>
+      <w:r>
+        <w:rPr>
+          <w:noProof/>
+        </w:rPr>
+        <w:drawing>
+          <wp:inline distT="0" distB="0" distL="0" distR="0" wp14:anchorId="5F12C7CE" wp14:editId="56C85125">
+            <wp:extent cx="5943600" cy="958215"/>
+            <wp:effectExtent l="0" t="0" r="0" b="0"/>
+            <wp:docPr id="1437576792" name="Picture 1" descr="A computer screen with text&#10;&#10;Description automatically generated"/>
+            <wp:cNvGraphicFramePr>
+              <a:graphicFrameLocks xmlns:a="http://schemas.openxmlformats.org/drawingml/2006/main" noChangeAspect="1"/>
+            </wp:cNvGraphicFramePr>
+            <a:graphic xmlns:a="http://schemas.openxmlformats.org/drawingml/2006/main">
+              <a:graphicData uri="http://schemas.openxmlformats.org/drawingml/2006/picture">
+                <pic:pic xmlns:pic="http://schemas.openxmlformats.org/drawingml/2006/picture">
+                  <pic:nvPicPr>
+                    <pic:cNvPr id="1437576792" name="Picture 1" descr="A computer screen with text&#10;&#10;Description automatically generated"/>
+                    <pic:cNvPicPr/>
+                  </pic:nvPicPr>
+                  <pic:blipFill>
+                    <a:blip r:embed="rId10"/>
+                    <a:stretch>
+                      <a:fillRect/>
+                    </a:stretch>
+                  </pic:blipFill>
+                  <pic:spPr>
+                    <a:xfrm>
+                      <a:off x="0" y="0"/>
+                      <a:ext cx="5943600" cy="958215"/>
+                    </a:xfrm>
+                    <a:prstGeom prst="rect">
+                      <a:avLst/>
+                    </a:prstGeom>
+                  </pic:spPr>
+                </pic:pic>
+              </a:graphicData>
+            </a:graphic>
+          </wp:inline>
+        </w:drawing>
+      </w:r>
     </w:p>
     <w:p>
       <w:pPr>
@@ -394,7 +627,45 @@
         <w:t> “Timer Cancelled”, and that your code ran successfully.</w:t>
       </w:r>
     </w:p>
-    <w:p/>
+    <w:p>
+      <w:r>
+        <w:drawing>
+          <wp:inline distT="0" distB="0" distL="0" distR="0" wp14:anchorId="262313A1" wp14:editId="38F0AA93">
+            <wp:extent cx="5943600" cy="1250315"/>
+            <wp:effectExtent l="0" t="0" r="0" b="6985"/>
+            <wp:docPr id="11857766" name="Picture 1" descr="A screen shot of a computer code&#10;&#10;Description automatically generated"/>
+            <wp:cNvGraphicFramePr>
+              <a:graphicFrameLocks xmlns:a="http://schemas.openxmlformats.org/drawingml/2006/main" noChangeAspect="1"/>
+            </wp:cNvGraphicFramePr>
+            <a:graphic xmlns:a="http://schemas.openxmlformats.org/drawingml/2006/main">
+              <a:graphicData uri="http://schemas.openxmlformats.org/drawingml/2006/picture">
+                <pic:pic xmlns:pic="http://schemas.openxmlformats.org/drawingml/2006/picture">
+                  <pic:nvPicPr>
+                    <pic:cNvPr id="11857766" name="Picture 1" descr="A screen shot of a computer code&#10;&#10;Description automatically generated"/>
+                    <pic:cNvPicPr/>
+                  </pic:nvPicPr>
+                  <pic:blipFill>
+                    <a:blip r:embed="rId11"/>
+                    <a:stretch>
+                      <a:fillRect/>
+                    </a:stretch>
+                  </pic:blipFill>
+                  <pic:spPr>
+                    <a:xfrm>
+                      <a:off x="0" y="0"/>
+                      <a:ext cx="5943600" cy="1250315"/>
+                    </a:xfrm>
+                    <a:prstGeom prst="rect">
+                      <a:avLst/>
+                    </a:prstGeom>
+                  </pic:spPr>
+                </pic:pic>
+              </a:graphicData>
+            </a:graphic>
+          </wp:inline>
+        </w:drawing>
+      </w:r>
+    </w:p>
     <w:sectPr>
       <w:pgSz w:w="12240" w:h="15840"/>
       <w:pgMar w:top="1440" w:right="1440" w:bottom="1440" w:left="1440" w:header="720" w:footer="720" w:gutter="0"/>

</xml_diff>